<commit_message>
DOCUMENT UPDATED WITH PHASE 3
</commit_message>
<xml_diff>
--- a/screen shots/Document.docx
+++ b/screen shots/Document.docx
@@ -1,38 +1,71 @@
 
 <file path=word/document.xml><?xml version="1.0" encoding="utf-8"?>
-<w:document xmlns:wpc="http://schemas.microsoft.com/office/word/2010/wordprocessingCanvas" xmlns:cx="http://schemas.microsoft.com/office/drawing/2014/chartex" xmlns:cx1="http://schemas.microsoft.com/office/drawing/2015/9/8/chartex" xmlns:cx2="http://schemas.microsoft.com/office/drawing/2015/10/21/chartex" xmlns:cx3="http://schemas.microsoft.com/office/drawing/2016/5/9/chartex" xmlns:cx4="http://schemas.microsoft.com/office/drawing/2016/5/10/chartex" xmlns:cx5="http://schemas.microsoft.com/office/drawing/2016/5/11/chartex" xmlns:cx6="http://schemas.microsoft.com/office/drawing/2016/5/12/chartex" xmlns:cx7="http://schemas.microsoft.com/office/drawing/2016/5/13/chartex" xmlns:cx8="http://schemas.microsoft.com/office/drawing/2016/5/14/chartex" xmlns:mc="http://schemas.openxmlformats.org/markup-compatibility/2006" xmlns:aink="http://schemas.microsoft.com/office/drawing/2016/ink" xmlns:am3d="http://schemas.microsoft.com/office/drawing/2017/model3d" xmlns:o="urn:schemas-microsoft-com:office:office" xmlns:oel="http://schemas.microsoft.com/office/2019/extlst" xmlns:r="http://schemas.openxmlformats.org/officeDocument/2006/relationships" xmlns:m="http://schemas.openxmlformats.org/officeDocument/2006/math" xmlns:v="urn:schemas-microsoft-com:vml" xmlns:wp14="http://schemas.microsoft.com/office/word/2010/wordprocessingDrawing" xmlns:wp="http://schemas.openxmlformats.org/drawingml/2006/wordprocessingDrawing" xmlns:w10="urn:schemas-microsoft-com:office:word" xmlns:w="http://schemas.openxmlformats.org/wordprocessingml/2006/main" xmlns:w14="http://schemas.microsoft.com/office/word/2010/wordml" xmlns:w15="http://schemas.microsoft.com/office/word/2012/wordml" xmlns:w16cex="http://schemas.microsoft.com/office/word/2018/wordml/cex" xmlns:w16cid="http://schemas.microsoft.com/office/word/2016/wordml/cid" xmlns:w16="http://schemas.microsoft.com/office/word/2018/wordml" xmlns:w16du="http://schemas.microsoft.com/office/word/2023/wordml/word16du" xmlns:w16sdtdh="http://schemas.microsoft.com/office/word/2020/wordml/sdtdatahash" xmlns:w16sdtfl="http://schemas.microsoft.com/office/word/2024/wordml/sdtformatlock" xmlns:w16se="http://schemas.microsoft.com/office/word/2015/wordml/symex" xmlns:wpg="http://schemas.microsoft.com/office/word/2010/wordprocessingGroup" xmlns:wpi="http://schemas.microsoft.com/office/word/2010/wordprocessingInk" xmlns:wne="http://schemas.microsoft.com/office/word/2006/wordml" xmlns:wps="http://schemas.microsoft.com/office/word/2010/wordprocessingShape" mc:Ignorable="w14 w15 w16se w16cid w16 w16cex w16sdtdh w16sdtfl w16du wp14">
+<w:document xmlns:wpc="http://schemas.microsoft.com/office/word/2010/wordprocessingCanvas" xmlns:cx="http://schemas.microsoft.com/office/drawing/2014/chartex" xmlns:mc="http://schemas.openxmlformats.org/markup-compatibility/2006" xmlns:o="urn:schemas-microsoft-com:office:office" xmlns:r="http://schemas.openxmlformats.org/officeDocument/2006/relationships" xmlns:m="http://schemas.openxmlformats.org/officeDocument/2006/math" xmlns:v="urn:schemas-microsoft-com:vml" xmlns:wp14="http://schemas.microsoft.com/office/word/2010/wordprocessingDrawing" xmlns:wp="http://schemas.openxmlformats.org/drawingml/2006/wordprocessingDrawing" xmlns:w10="urn:schemas-microsoft-com:office:word" xmlns:w="http://schemas.openxmlformats.org/wordprocessingml/2006/main" xmlns:w14="http://schemas.microsoft.com/office/word/2010/wordml" xmlns:w15="http://schemas.microsoft.com/office/word/2012/wordml" xmlns:w16se="http://schemas.microsoft.com/office/word/2015/wordml/symex" xmlns:wpg="http://schemas.microsoft.com/office/word/2010/wordprocessingGroup" xmlns:wpi="http://schemas.microsoft.com/office/word/2010/wordprocessingInk" xmlns:wne="http://schemas.microsoft.com/office/word/2006/wordml" xmlns:wps="http://schemas.microsoft.com/office/word/2010/wordprocessingShape" mc:Ignorable="w14 w15 w16se wp14">
   <w:body>
     <w:p>
       <w:pPr>
-        <w:rPr>
+        <w:pStyle w:val="Heading1"/>
+        <w:shd w:val="clear" w:color="auto" w:fill="FFFFFF"/>
+        <w:spacing w:before="0" w:after="0"/>
+        <w:jc w:val="center"/>
+        <w:rPr>
+          <w:rFonts w:ascii="Book Antiqua" w:hAnsi="Book Antiqua" w:cs="Arial"/>
+          <w:color w:val="202124"/>
+        </w:rPr>
+      </w:pPr>
+      <w:r>
+        <w:rPr>
+          <w:rFonts w:ascii="Book Antiqua" w:hAnsi="Book Antiqua" w:cs="Arial"/>
           <w:b/>
           <w:bCs/>
-          <w:u w:val="single"/>
-        </w:rPr>
-      </w:pPr>
-      <w:r>
-        <w:t xml:space="preserve">                                                                       </w:t>
-      </w:r>
-      <w:r>
-        <w:rPr>
+          <w:color w:val="202124"/>
+        </w:rPr>
+        <w:t>Quiz Activity 2</w:t>
+      </w:r>
+    </w:p>
+    <w:p>
+      <w:pPr>
+        <w:jc w:val="center"/>
+        <w:rPr>
+          <w:rFonts w:ascii="Book Antiqua" w:hAnsi="Book Antiqua"/>
+        </w:rPr>
+      </w:pPr>
+      <w:r>
+        <w:rPr>
+          <w:rFonts w:ascii="Book Antiqua" w:hAnsi="Book Antiqua"/>
+        </w:rPr>
+        <w:t>CLASS ACTIVITY: “From Code to Cluster”</w:t>
+      </w:r>
+    </w:p>
+    <w:p>
+      <w:pPr>
+        <w:pStyle w:val="Heading2"/>
+        <w:rPr>
+          <w:rFonts w:ascii="Book Antiqua" w:hAnsi="Book Antiqua"/>
           <w:b/>
           <w:bCs/>
-          <w:sz w:val="30"/>
-          <w:szCs w:val="30"/>
-          <w:u w:val="single"/>
-        </w:rPr>
-        <w:t>QUIZ 2</w:t>
-      </w:r>
-    </w:p>
-    <w:p/>
-    <w:p>
-      <w:r>
-        <w:t xml:space="preserve">                                                                            TASK1</w:t>
-      </w:r>
-    </w:p>
-    <w:p>
-      <w:r>
-        <w:rPr>
+          <w:color w:val="auto"/>
+        </w:rPr>
+      </w:pPr>
+      <w:r>
+        <w:rPr>
+          <w:rFonts w:ascii="Book Antiqua" w:hAnsi="Book Antiqua"/>
+          <w:b/>
+          <w:bCs/>
+          <w:color w:val="auto"/>
+        </w:rPr>
+        <w:t>PHASE 1:</w:t>
+      </w:r>
+    </w:p>
+    <w:p>
+      <w:pPr>
+        <w:rPr>
+          <w:rFonts w:ascii="Book Antiqua" w:hAnsi="Book Antiqua"/>
+        </w:rPr>
+      </w:pPr>
+      <w:r>
+        <w:rPr>
+          <w:rFonts w:ascii="Book Antiqua" w:hAnsi="Book Antiqua"/>
           <w:noProof/>
         </w:rPr>
         <w:drawing>
@@ -73,8 +106,14 @@
       </w:r>
     </w:p>
     <w:p>
-      <w:r>
-        <w:rPr>
+      <w:pPr>
+        <w:rPr>
+          <w:rFonts w:ascii="Book Antiqua" w:hAnsi="Book Antiqua"/>
+        </w:rPr>
+      </w:pPr>
+      <w:r>
+        <w:rPr>
+          <w:rFonts w:ascii="Book Antiqua" w:hAnsi="Book Antiqua"/>
           <w:noProof/>
         </w:rPr>
         <w:drawing>
@@ -115,8 +154,14 @@
       </w:r>
     </w:p>
     <w:p>
-      <w:r>
-        <w:rPr>
+      <w:pPr>
+        <w:rPr>
+          <w:rFonts w:ascii="Book Antiqua" w:hAnsi="Book Antiqua"/>
+        </w:rPr>
+      </w:pPr>
+      <w:r>
+        <w:rPr>
+          <w:rFonts w:ascii="Book Antiqua" w:hAnsi="Book Antiqua"/>
           <w:noProof/>
         </w:rPr>
         <w:lastRenderedPageBreak/>
@@ -158,14 +203,41 @@
       </w:r>
     </w:p>
     <w:p>
-      <w:r>
-        <w:t xml:space="preserve">                               Task2</w:t>
-      </w:r>
-    </w:p>
-    <w:p/>
-    <w:p>
-      <w:r>
-        <w:rPr>
+      <w:pPr>
+        <w:rPr>
+          <w:rFonts w:ascii="Book Antiqua" w:hAnsi="Book Antiqua"/>
+        </w:rPr>
+      </w:pPr>
+    </w:p>
+    <w:p>
+      <w:pPr>
+        <w:pStyle w:val="Heading2"/>
+        <w:rPr>
+          <w:rFonts w:ascii="Book Antiqua" w:hAnsi="Book Antiqua"/>
+          <w:b/>
+          <w:bCs/>
+          <w:color w:val="auto"/>
+        </w:rPr>
+      </w:pPr>
+      <w:r>
+        <w:rPr>
+          <w:rFonts w:ascii="Book Antiqua" w:hAnsi="Book Antiqua"/>
+          <w:b/>
+          <w:bCs/>
+          <w:color w:val="auto"/>
+        </w:rPr>
+        <w:t>PHASE 2:</w:t>
+      </w:r>
+    </w:p>
+    <w:p>
+      <w:pPr>
+        <w:rPr>
+          <w:rFonts w:ascii="Book Antiqua" w:hAnsi="Book Antiqua"/>
+        </w:rPr>
+      </w:pPr>
+      <w:r>
+        <w:rPr>
+          <w:rFonts w:ascii="Book Antiqua" w:hAnsi="Book Antiqua"/>
           <w:noProof/>
         </w:rPr>
         <w:drawing>
@@ -205,10 +277,22 @@
         </w:drawing>
       </w:r>
     </w:p>
-    <w:p/>
-    <w:p>
-      <w:r>
-        <w:rPr>
+    <w:p>
+      <w:pPr>
+        <w:rPr>
+          <w:rFonts w:ascii="Book Antiqua" w:hAnsi="Book Antiqua"/>
+        </w:rPr>
+      </w:pPr>
+    </w:p>
+    <w:p>
+      <w:pPr>
+        <w:rPr>
+          <w:rFonts w:ascii="Book Antiqua" w:hAnsi="Book Antiqua"/>
+        </w:rPr>
+      </w:pPr>
+      <w:r>
+        <w:rPr>
+          <w:rFonts w:ascii="Book Antiqua" w:hAnsi="Book Antiqua"/>
           <w:noProof/>
         </w:rPr>
         <w:drawing>
@@ -248,10 +332,22 @@
         </w:drawing>
       </w:r>
     </w:p>
-    <w:p/>
-    <w:p>
-      <w:r>
-        <w:rPr>
+    <w:p>
+      <w:pPr>
+        <w:rPr>
+          <w:rFonts w:ascii="Book Antiqua" w:hAnsi="Book Antiqua"/>
+        </w:rPr>
+      </w:pPr>
+    </w:p>
+    <w:p>
+      <w:pPr>
+        <w:rPr>
+          <w:rFonts w:ascii="Book Antiqua" w:hAnsi="Book Antiqua"/>
+        </w:rPr>
+      </w:pPr>
+      <w:r>
+        <w:rPr>
+          <w:rFonts w:ascii="Book Antiqua" w:hAnsi="Book Antiqua"/>
           <w:noProof/>
         </w:rPr>
         <w:lastRenderedPageBreak/>
@@ -292,10 +388,22 @@
         </w:drawing>
       </w:r>
     </w:p>
-    <w:p/>
-    <w:p>
-      <w:r>
-        <w:rPr>
+    <w:p>
+      <w:pPr>
+        <w:rPr>
+          <w:rFonts w:ascii="Book Antiqua" w:hAnsi="Book Antiqua"/>
+        </w:rPr>
+      </w:pPr>
+    </w:p>
+    <w:p>
+      <w:pPr>
+        <w:rPr>
+          <w:rFonts w:ascii="Book Antiqua" w:hAnsi="Book Antiqua"/>
+        </w:rPr>
+      </w:pPr>
+      <w:r>
+        <w:rPr>
+          <w:rFonts w:ascii="Book Antiqua" w:hAnsi="Book Antiqua"/>
           <w:noProof/>
         </w:rPr>
         <w:drawing>
@@ -335,10 +443,22 @@
         </w:drawing>
       </w:r>
     </w:p>
-    <w:p/>
-    <w:p>
-      <w:r>
-        <w:rPr>
+    <w:p>
+      <w:pPr>
+        <w:rPr>
+          <w:rFonts w:ascii="Book Antiqua" w:hAnsi="Book Antiqua"/>
+        </w:rPr>
+      </w:pPr>
+    </w:p>
+    <w:p>
+      <w:pPr>
+        <w:rPr>
+          <w:rFonts w:ascii="Book Antiqua" w:hAnsi="Book Antiqua"/>
+        </w:rPr>
+      </w:pPr>
+      <w:r>
+        <w:rPr>
+          <w:rFonts w:ascii="Book Antiqua" w:hAnsi="Book Antiqua"/>
           <w:noProof/>
         </w:rPr>
         <w:drawing>
@@ -378,10 +498,22 @@
         </w:drawing>
       </w:r>
     </w:p>
-    <w:p/>
-    <w:p>
-      <w:r>
-        <w:rPr>
+    <w:p>
+      <w:pPr>
+        <w:rPr>
+          <w:rFonts w:ascii="Book Antiqua" w:hAnsi="Book Antiqua"/>
+        </w:rPr>
+      </w:pPr>
+    </w:p>
+    <w:p>
+      <w:pPr>
+        <w:rPr>
+          <w:rFonts w:ascii="Book Antiqua" w:hAnsi="Book Antiqua"/>
+        </w:rPr>
+      </w:pPr>
+      <w:r>
+        <w:rPr>
+          <w:rFonts w:ascii="Book Antiqua" w:hAnsi="Book Antiqua"/>
           <w:noProof/>
         </w:rPr>
         <w:lastRenderedPageBreak/>
@@ -423,13 +555,27 @@
       </w:r>
     </w:p>
     <w:p>
-      <w:r>
+      <w:pPr>
+        <w:rPr>
+          <w:rFonts w:ascii="Book Antiqua" w:hAnsi="Book Antiqua"/>
+        </w:rPr>
+      </w:pPr>
+      <w:r>
+        <w:rPr>
+          <w:rFonts w:ascii="Book Antiqua" w:hAnsi="Book Antiqua"/>
+        </w:rPr>
         <w:t>WEB ACCESS 1:</w:t>
       </w:r>
     </w:p>
     <w:p>
-      <w:r>
-        <w:rPr>
+      <w:pPr>
+        <w:rPr>
+          <w:rFonts w:ascii="Book Antiqua" w:hAnsi="Book Antiqua"/>
+        </w:rPr>
+      </w:pPr>
+      <w:r>
+        <w:rPr>
+          <w:rFonts w:ascii="Book Antiqua" w:hAnsi="Book Antiqua"/>
           <w:noProof/>
         </w:rPr>
         <w:drawing>
@@ -470,8 +616,14 @@
       </w:r>
     </w:p>
     <w:p>
-      <w:r>
-        <w:rPr>
+      <w:pPr>
+        <w:rPr>
+          <w:rFonts w:ascii="Book Antiqua" w:hAnsi="Book Antiqua"/>
+        </w:rPr>
+      </w:pPr>
+      <w:r>
+        <w:rPr>
+          <w:rFonts w:ascii="Book Antiqua" w:hAnsi="Book Antiqua"/>
           <w:noProof/>
         </w:rPr>
         <w:drawing>
@@ -511,11 +663,29 @@
         </w:drawing>
       </w:r>
     </w:p>
-    <w:p/>
-    <w:p/>
-    <w:p>
-      <w:r>
-        <w:rPr>
+    <w:p>
+      <w:pPr>
+        <w:rPr>
+          <w:rFonts w:ascii="Book Antiqua" w:hAnsi="Book Antiqua"/>
+        </w:rPr>
+      </w:pPr>
+    </w:p>
+    <w:p>
+      <w:pPr>
+        <w:rPr>
+          <w:rFonts w:ascii="Book Antiqua" w:hAnsi="Book Antiqua"/>
+        </w:rPr>
+      </w:pPr>
+    </w:p>
+    <w:p>
+      <w:pPr>
+        <w:rPr>
+          <w:rFonts w:ascii="Book Antiqua" w:hAnsi="Book Antiqua"/>
+        </w:rPr>
+      </w:pPr>
+      <w:r>
+        <w:rPr>
+          <w:rFonts w:ascii="Book Antiqua" w:hAnsi="Book Antiqua"/>
           <w:noProof/>
         </w:rPr>
         <w:drawing>
@@ -556,8 +726,14 @@
       </w:r>
     </w:p>
     <w:p>
-      <w:r>
-        <w:rPr>
+      <w:pPr>
+        <w:rPr>
+          <w:rFonts w:ascii="Book Antiqua" w:hAnsi="Book Antiqua"/>
+        </w:rPr>
+      </w:pPr>
+      <w:r>
+        <w:rPr>
+          <w:rFonts w:ascii="Book Antiqua" w:hAnsi="Book Antiqua"/>
           <w:noProof/>
         </w:rPr>
         <w:lastRenderedPageBreak/>
@@ -598,10 +774,22 @@
         </w:drawing>
       </w:r>
     </w:p>
-    <w:p/>
-    <w:p>
-      <w:r>
-        <w:rPr>
+    <w:p>
+      <w:pPr>
+        <w:rPr>
+          <w:rFonts w:ascii="Book Antiqua" w:hAnsi="Book Antiqua"/>
+        </w:rPr>
+      </w:pPr>
+    </w:p>
+    <w:p>
+      <w:pPr>
+        <w:rPr>
+          <w:rFonts w:ascii="Book Antiqua" w:hAnsi="Book Antiqua"/>
+        </w:rPr>
+      </w:pPr>
+      <w:r>
+        <w:rPr>
+          <w:rFonts w:ascii="Book Antiqua" w:hAnsi="Book Antiqua"/>
           <w:noProof/>
         </w:rPr>
         <w:drawing>
@@ -642,8 +830,14 @@
       </w:r>
     </w:p>
     <w:p>
-      <w:r>
-        <w:rPr>
+      <w:pPr>
+        <w:rPr>
+          <w:rFonts w:ascii="Book Antiqua" w:hAnsi="Book Antiqua"/>
+        </w:rPr>
+      </w:pPr>
+      <w:r>
+        <w:rPr>
+          <w:rFonts w:ascii="Book Antiqua" w:hAnsi="Book Antiqua"/>
           <w:noProof/>
         </w:rPr>
         <w:drawing>
@@ -683,10 +877,22 @@
         </w:drawing>
       </w:r>
     </w:p>
-    <w:p/>
-    <w:p>
-      <w:r>
-        <w:rPr>
+    <w:p>
+      <w:pPr>
+        <w:rPr>
+          <w:rFonts w:ascii="Book Antiqua" w:hAnsi="Book Antiqua"/>
+        </w:rPr>
+      </w:pPr>
+    </w:p>
+    <w:p>
+      <w:pPr>
+        <w:rPr>
+          <w:rFonts w:ascii="Book Antiqua" w:hAnsi="Book Antiqua"/>
+        </w:rPr>
+      </w:pPr>
+      <w:r>
+        <w:rPr>
+          <w:rFonts w:ascii="Book Antiqua" w:hAnsi="Book Antiqua"/>
           <w:noProof/>
         </w:rPr>
         <w:lastRenderedPageBreak/>
@@ -727,17 +933,56 @@
         </w:drawing>
       </w:r>
     </w:p>
-    <w:p/>
-    <w:p/>
-    <w:p/>
-    <w:p>
-      <w:r>
+    <w:p>
+      <w:pPr>
+        <w:rPr>
+          <w:rFonts w:ascii="Book Antiqua" w:hAnsi="Book Antiqua"/>
+        </w:rPr>
+      </w:pPr>
+    </w:p>
+    <w:p>
+      <w:pPr>
+        <w:rPr>
+          <w:rFonts w:ascii="Book Antiqua" w:hAnsi="Book Antiqua"/>
+        </w:rPr>
+      </w:pPr>
+    </w:p>
+    <w:p>
+      <w:pPr>
+        <w:rPr>
+          <w:rFonts w:ascii="Book Antiqua" w:hAnsi="Book Antiqua"/>
+        </w:rPr>
+      </w:pPr>
+    </w:p>
+    <w:p>
+      <w:pPr>
+        <w:pStyle w:val="Heading2"/>
+        <w:rPr>
+          <w:rFonts w:ascii="Book Antiqua" w:hAnsi="Book Antiqua"/>
+          <w:b/>
+          <w:bCs/>
+          <w:color w:val="auto"/>
+        </w:rPr>
+      </w:pPr>
+      <w:r>
+        <w:rPr>
+          <w:rFonts w:ascii="Book Antiqua" w:hAnsi="Book Antiqua"/>
+          <w:b/>
+          <w:bCs/>
+          <w:color w:val="auto"/>
+        </w:rPr>
         <w:t>Phase 3:</w:t>
       </w:r>
     </w:p>
     <w:p>
-      <w:r>
-        <w:rPr>
+      <w:pPr>
+        <w:rPr>
+          <w:rFonts w:ascii="Book Antiqua" w:hAnsi="Book Antiqua"/>
+        </w:rPr>
+      </w:pPr>
+      <w:r>
+        <w:rPr>
+          <w:rFonts w:ascii="Book Antiqua" w:hAnsi="Book Antiqua"/>
           <w:noProof/>
         </w:rPr>
         <w:drawing>
@@ -784,6 +1029,7 @@
       </w:r>
       <w:r>
         <w:rPr>
+          <w:rFonts w:ascii="Book Antiqua" w:hAnsi="Book Antiqua"/>
           <w:noProof/>
         </w:rPr>
         <w:drawing>
@@ -830,12 +1076,22 @@
       </w:r>
     </w:p>
     <w:p>
-      <w:r>
+      <w:pPr>
+        <w:rPr>
+          <w:rFonts w:ascii="Book Antiqua" w:hAnsi="Book Antiqua"/>
+          <w:noProof/>
+        </w:rPr>
+      </w:pPr>
+      <w:r>
+        <w:rPr>
+          <w:rFonts w:ascii="Book Antiqua" w:hAnsi="Book Antiqua"/>
+          <w:noProof/>
+        </w:rPr>
         <w:drawing>
-          <wp:inline distT="0" distB="0" distL="0" distR="0" wp14:anchorId="2EE7F306" wp14:editId="76F6FB96">
-            <wp:extent cx="5943600" cy="1260475"/>
-            <wp:effectExtent l="0" t="0" r="0" b="0"/>
-            <wp:docPr id="1532923912" name="Picture 1"/>
+          <wp:inline distT="0" distB="0" distL="0" distR="0" wp14:anchorId="16AA2264" wp14:editId="032430DE">
+            <wp:extent cx="5943600" cy="2641600"/>
+            <wp:effectExtent l="0" t="0" r="0" b="6350"/>
+            <wp:docPr id="16" name="Picture 16"/>
             <wp:cNvGraphicFramePr>
               <a:graphicFrameLocks xmlns:a="http://schemas.openxmlformats.org/drawingml/2006/main" noChangeAspect="1"/>
             </wp:cNvGraphicFramePr>
@@ -843,7 +1099,7 @@
               <a:graphicData uri="http://schemas.openxmlformats.org/drawingml/2006/picture">
                 <pic:pic xmlns:pic="http://schemas.openxmlformats.org/drawingml/2006/picture">
                   <pic:nvPicPr>
-                    <pic:cNvPr id="1532923912" name=""/>
+                    <pic:cNvPr id="1" name=""/>
                     <pic:cNvPicPr/>
                   </pic:nvPicPr>
                   <pic:blipFill>
@@ -855,7 +1111,7 @@
                   <pic:spPr>
                     <a:xfrm>
                       <a:off x="0" y="0"/>
-                      <a:ext cx="5943600" cy="1260475"/>
+                      <a:ext cx="5943600" cy="2641600"/>
                     </a:xfrm>
                     <a:prstGeom prst="rect">
                       <a:avLst/>
@@ -867,6 +1123,195 @@
           </wp:inline>
         </w:drawing>
       </w:r>
+    </w:p>
+    <w:p>
+      <w:pPr>
+        <w:rPr>
+          <w:rFonts w:ascii="Book Antiqua" w:hAnsi="Book Antiqua"/>
+          <w:noProof/>
+        </w:rPr>
+      </w:pPr>
+    </w:p>
+    <w:p>
+      <w:pPr>
+        <w:rPr>
+          <w:rFonts w:ascii="Book Antiqua" w:hAnsi="Book Antiqua"/>
+          <w:noProof/>
+        </w:rPr>
+      </w:pPr>
+      <w:r>
+        <w:rPr>
+          <w:rFonts w:ascii="Book Antiqua" w:hAnsi="Book Antiqua"/>
+          <w:noProof/>
+        </w:rPr>
+        <w:drawing>
+          <wp:inline distT="0" distB="0" distL="0" distR="0" wp14:anchorId="1FB2EBF7" wp14:editId="4695A7B9">
+            <wp:extent cx="5943600" cy="2700020"/>
+            <wp:effectExtent l="0" t="0" r="0" b="5080"/>
+            <wp:docPr id="18" name="Picture 18"/>
+            <wp:cNvGraphicFramePr>
+              <a:graphicFrameLocks xmlns:a="http://schemas.openxmlformats.org/drawingml/2006/main" noChangeAspect="1"/>
+            </wp:cNvGraphicFramePr>
+            <a:graphic xmlns:a="http://schemas.openxmlformats.org/drawingml/2006/main">
+              <a:graphicData uri="http://schemas.openxmlformats.org/drawingml/2006/picture">
+                <pic:pic xmlns:pic="http://schemas.openxmlformats.org/drawingml/2006/picture">
+                  <pic:nvPicPr>
+                    <pic:cNvPr id="18" name="Screenshot 2025-11-29 173210.png"/>
+                    <pic:cNvPicPr/>
+                  </pic:nvPicPr>
+                  <pic:blipFill>
+                    <a:blip r:embed="rId23">
+                      <a:extLst>
+                        <a:ext uri="{28A0092B-C50C-407E-A947-70E740481C1C}">
+                          <a14:useLocalDpi xmlns:a14="http://schemas.microsoft.com/office/drawing/2010/main" val="0"/>
+                        </a:ext>
+                      </a:extLst>
+                    </a:blip>
+                    <a:stretch>
+                      <a:fillRect/>
+                    </a:stretch>
+                  </pic:blipFill>
+                  <pic:spPr>
+                    <a:xfrm>
+                      <a:off x="0" y="0"/>
+                      <a:ext cx="5943600" cy="2700020"/>
+                    </a:xfrm>
+                    <a:prstGeom prst="rect">
+                      <a:avLst/>
+                    </a:prstGeom>
+                  </pic:spPr>
+                </pic:pic>
+              </a:graphicData>
+            </a:graphic>
+          </wp:inline>
+        </w:drawing>
+      </w:r>
+    </w:p>
+    <w:p>
+      <w:pPr>
+        <w:rPr>
+          <w:rFonts w:ascii="Book Antiqua" w:hAnsi="Book Antiqua"/>
+          <w:noProof/>
+        </w:rPr>
+      </w:pPr>
+      <w:r>
+        <w:rPr>
+          <w:rFonts w:ascii="Book Antiqua" w:hAnsi="Book Antiqua"/>
+          <w:noProof/>
+        </w:rPr>
+        <w:drawing>
+          <wp:inline distT="0" distB="0" distL="0" distR="0" wp14:anchorId="7C3BF95C" wp14:editId="5AFB024D">
+            <wp:extent cx="5943600" cy="2730500"/>
+            <wp:effectExtent l="0" t="0" r="0" b="0"/>
+            <wp:docPr id="19" name="Picture 19"/>
+            <wp:cNvGraphicFramePr>
+              <a:graphicFrameLocks xmlns:a="http://schemas.openxmlformats.org/drawingml/2006/main" noChangeAspect="1"/>
+            </wp:cNvGraphicFramePr>
+            <a:graphic xmlns:a="http://schemas.openxmlformats.org/drawingml/2006/main">
+              <a:graphicData uri="http://schemas.openxmlformats.org/drawingml/2006/picture">
+                <pic:pic xmlns:pic="http://schemas.openxmlformats.org/drawingml/2006/picture">
+                  <pic:nvPicPr>
+                    <pic:cNvPr id="1" name=""/>
+                    <pic:cNvPicPr/>
+                  </pic:nvPicPr>
+                  <pic:blipFill>
+                    <a:blip r:embed="rId24"/>
+                    <a:stretch>
+                      <a:fillRect/>
+                    </a:stretch>
+                  </pic:blipFill>
+                  <pic:spPr>
+                    <a:xfrm>
+                      <a:off x="0" y="0"/>
+                      <a:ext cx="5943600" cy="2730500"/>
+                    </a:xfrm>
+                    <a:prstGeom prst="rect">
+                      <a:avLst/>
+                    </a:prstGeom>
+                  </pic:spPr>
+                </pic:pic>
+              </a:graphicData>
+            </a:graphic>
+          </wp:inline>
+        </w:drawing>
+      </w:r>
+    </w:p>
+    <w:p>
+      <w:pPr>
+        <w:rPr>
+          <w:rFonts w:ascii="Book Antiqua" w:hAnsi="Book Antiqua"/>
+        </w:rPr>
+      </w:pPr>
+      <w:r>
+        <w:rPr>
+          <w:rFonts w:ascii="Book Antiqua" w:hAnsi="Book Antiqua"/>
+        </w:rPr>
+        <w:drawing>
+          <wp:inline distT="0" distB="0" distL="0" distR="0" wp14:anchorId="133A9C8E" wp14:editId="0412C182">
+            <wp:extent cx="4911505" cy="2073243"/>
+            <wp:effectExtent l="0" t="0" r="3810" b="3810"/>
+            <wp:docPr id="15" name="Picture 15"/>
+            <wp:cNvGraphicFramePr>
+              <a:graphicFrameLocks xmlns:a="http://schemas.openxmlformats.org/drawingml/2006/main" noChangeAspect="1"/>
+            </wp:cNvGraphicFramePr>
+            <a:graphic xmlns:a="http://schemas.openxmlformats.org/drawingml/2006/main">
+              <a:graphicData uri="http://schemas.openxmlformats.org/drawingml/2006/picture">
+                <pic:pic xmlns:pic="http://schemas.openxmlformats.org/drawingml/2006/picture">
+                  <pic:nvPicPr>
+                    <pic:cNvPr id="1" name=""/>
+                    <pic:cNvPicPr/>
+                  </pic:nvPicPr>
+                  <pic:blipFill rotWithShape="1">
+                    <a:blip r:embed="rId25"/>
+                    <a:srcRect r="11757" b="20052"/>
+                    <a:stretch/>
+                  </pic:blipFill>
+                  <pic:spPr bwMode="auto">
+                    <a:xfrm>
+                      <a:off x="0" y="0"/>
+                      <a:ext cx="4920414" cy="2077003"/>
+                    </a:xfrm>
+                    <a:prstGeom prst="rect">
+                      <a:avLst/>
+                    </a:prstGeom>
+                    <a:ln>
+                      <a:noFill/>
+                    </a:ln>
+                    <a:extLst>
+                      <a:ext uri="{53640926-AAD7-44D8-BBD7-CCE9431645EC}">
+                        <a14:shadowObscured xmlns:a14="http://schemas.microsoft.com/office/drawing/2010/main"/>
+                      </a:ext>
+                    </a:extLst>
+                  </pic:spPr>
+                </pic:pic>
+              </a:graphicData>
+            </a:graphic>
+          </wp:inline>
+        </w:drawing>
+      </w:r>
+    </w:p>
+    <w:p>
+      <w:pPr>
+        <w:pStyle w:val="Heading2"/>
+        <w:rPr>
+          <w:rFonts w:ascii="Book Antiqua" w:hAnsi="Book Antiqua"/>
+          <w:b/>
+          <w:bCs/>
+          <w:color w:val="auto"/>
+        </w:rPr>
+      </w:pPr>
+      <w:r>
+        <w:rPr>
+          <w:rFonts w:ascii="Book Antiqua" w:hAnsi="Book Antiqua"/>
+          <w:b/>
+          <w:bCs/>
+          <w:color w:val="auto"/>
+        </w:rPr>
+        <w:lastRenderedPageBreak/>
+        <w:t>PHASE 4:</w:t>
+      </w:r>
+      <w:bookmarkStart w:id="0" w:name="_GoBack"/>
+      <w:bookmarkEnd w:id="0"/>
     </w:p>
     <w:sectPr>
       <w:pgSz w:w="12240" w:h="15840"/>
@@ -879,7 +1324,7 @@
 </file>
 
 <file path=word/styles.xml><?xml version="1.0" encoding="utf-8"?>
-<w:styles xmlns:mc="http://schemas.openxmlformats.org/markup-compatibility/2006" xmlns:r="http://schemas.openxmlformats.org/officeDocument/2006/relationships" xmlns:w="http://schemas.openxmlformats.org/wordprocessingml/2006/main" xmlns:w14="http://schemas.microsoft.com/office/word/2010/wordml" xmlns:w15="http://schemas.microsoft.com/office/word/2012/wordml" xmlns:w16cex="http://schemas.microsoft.com/office/word/2018/wordml/cex" xmlns:w16cid="http://schemas.microsoft.com/office/word/2016/wordml/cid" xmlns:w16="http://schemas.microsoft.com/office/word/2018/wordml" xmlns:w16du="http://schemas.microsoft.com/office/word/2023/wordml/word16du" xmlns:w16sdtdh="http://schemas.microsoft.com/office/word/2020/wordml/sdtdatahash" xmlns:w16sdtfl="http://schemas.microsoft.com/office/word/2024/wordml/sdtformatlock" xmlns:w16se="http://schemas.microsoft.com/office/word/2015/wordml/symex" mc:Ignorable="w14 w15 w16se w16cid w16 w16cex w16sdtdh w16sdtfl w16du">
+<w:styles xmlns:mc="http://schemas.openxmlformats.org/markup-compatibility/2006" xmlns:r="http://schemas.openxmlformats.org/officeDocument/2006/relationships" xmlns:w="http://schemas.openxmlformats.org/wordprocessingml/2006/main" xmlns:w14="http://schemas.microsoft.com/office/word/2010/wordml" xmlns:w15="http://schemas.microsoft.com/office/word/2012/wordml" xmlns:w16se="http://schemas.microsoft.com/office/word/2015/wordml/symex" mc:Ignorable="w14 w15 w16se">
   <w:docDefaults>
     <w:rPrDefault>
       <w:rPr>
@@ -897,7 +1342,7 @@
       </w:pPr>
     </w:pPrDefault>
   </w:docDefaults>
-  <w:latentStyles w:defLockedState="0" w:defUIPriority="99" w:defSemiHidden="0" w:defUnhideWhenUsed="0" w:defQFormat="0" w:count="376">
+  <w:latentStyles w:defLockedState="0" w:defUIPriority="99" w:defSemiHidden="0" w:defUnhideWhenUsed="0" w:defQFormat="0" w:count="371">
     <w:lsdException w:name="Normal" w:uiPriority="0" w:qFormat="1"/>
     <w:lsdException w:name="heading 1" w:uiPriority="9" w:qFormat="1"/>
     <w:lsdException w:name="heading 2" w:semiHidden="1" w:uiPriority="9" w:unhideWhenUsed="1" w:qFormat="1"/>
@@ -1269,11 +1714,6 @@
     <w:lsdException w:name="List Table 5 Dark Accent 6" w:uiPriority="50"/>
     <w:lsdException w:name="List Table 6 Colorful Accent 6" w:uiPriority="51"/>
     <w:lsdException w:name="List Table 7 Colorful Accent 6" w:uiPriority="52"/>
-    <w:lsdException w:name="Mention" w:semiHidden="1" w:unhideWhenUsed="1"/>
-    <w:lsdException w:name="Smart Hyperlink" w:semiHidden="1" w:unhideWhenUsed="1"/>
-    <w:lsdException w:name="Hashtag" w:semiHidden="1" w:unhideWhenUsed="1"/>
-    <w:lsdException w:name="Unresolved Mention" w:semiHidden="1" w:unhideWhenUsed="1"/>
-    <w:lsdException w:name="Smart Link" w:semiHidden="1" w:unhideWhenUsed="1"/>
   </w:latentStyles>
   <w:style w:type="paragraph" w:default="1" w:styleId="Normal">
     <w:name w:val="Normal"/>
@@ -1306,7 +1746,6 @@
     <w:next w:val="Normal"/>
     <w:link w:val="Heading2Char"/>
     <w:uiPriority w:val="9"/>
-    <w:semiHidden/>
     <w:unhideWhenUsed/>
     <w:qFormat/>
     <w:rsid w:val="001A1F02"/>
@@ -1523,7 +1962,6 @@
     <w:basedOn w:val="DefaultParagraphFont"/>
     <w:link w:val="Heading2"/>
     <w:uiPriority w:val="9"/>
-    <w:semiHidden/>
     <w:rsid w:val="001A1F02"/>
     <w:rPr>
       <w:rFonts w:asciiTheme="majorHAnsi" w:eastAsiaTheme="majorEastAsia" w:hAnsiTheme="majorHAnsi" w:cstheme="majorBidi"/>

</xml_diff>

<commit_message>
Updated Document (Added Phase 4 Content), Updated Jenkinsfile (Updated build stage)
</commit_message>
<xml_diff>
--- a/screen shots/Document.docx
+++ b/screen shots/Document.docx
@@ -1,6 +1,6 @@
 
 <file path=word/document.xml><?xml version="1.0" encoding="utf-8"?>
-<w:document xmlns:wpc="http://schemas.microsoft.com/office/word/2010/wordprocessingCanvas" xmlns:cx="http://schemas.microsoft.com/office/drawing/2014/chartex" xmlns:mc="http://schemas.openxmlformats.org/markup-compatibility/2006" xmlns:o="urn:schemas-microsoft-com:office:office" xmlns:r="http://schemas.openxmlformats.org/officeDocument/2006/relationships" xmlns:m="http://schemas.openxmlformats.org/officeDocument/2006/math" xmlns:v="urn:schemas-microsoft-com:vml" xmlns:wp14="http://schemas.microsoft.com/office/word/2010/wordprocessingDrawing" xmlns:wp="http://schemas.openxmlformats.org/drawingml/2006/wordprocessingDrawing" xmlns:w10="urn:schemas-microsoft-com:office:word" xmlns:w="http://schemas.openxmlformats.org/wordprocessingml/2006/main" xmlns:w14="http://schemas.microsoft.com/office/word/2010/wordml" xmlns:w15="http://schemas.microsoft.com/office/word/2012/wordml" xmlns:w16se="http://schemas.microsoft.com/office/word/2015/wordml/symex" xmlns:wpg="http://schemas.microsoft.com/office/word/2010/wordprocessingGroup" xmlns:wpi="http://schemas.microsoft.com/office/word/2010/wordprocessingInk" xmlns:wne="http://schemas.microsoft.com/office/word/2006/wordml" xmlns:wps="http://schemas.microsoft.com/office/word/2010/wordprocessingShape" mc:Ignorable="w14 w15 w16se wp14">
+<w:document xmlns:wpc="http://schemas.microsoft.com/office/word/2010/wordprocessingCanvas" xmlns:cx="http://schemas.microsoft.com/office/drawing/2014/chartex" xmlns:cx1="http://schemas.microsoft.com/office/drawing/2015/9/8/chartex" xmlns:cx2="http://schemas.microsoft.com/office/drawing/2015/10/21/chartex" xmlns:cx3="http://schemas.microsoft.com/office/drawing/2016/5/9/chartex" xmlns:cx4="http://schemas.microsoft.com/office/drawing/2016/5/10/chartex" xmlns:cx5="http://schemas.microsoft.com/office/drawing/2016/5/11/chartex" xmlns:cx6="http://schemas.microsoft.com/office/drawing/2016/5/12/chartex" xmlns:cx7="http://schemas.microsoft.com/office/drawing/2016/5/13/chartex" xmlns:cx8="http://schemas.microsoft.com/office/drawing/2016/5/14/chartex" xmlns:mc="http://schemas.openxmlformats.org/markup-compatibility/2006" xmlns:aink="http://schemas.microsoft.com/office/drawing/2016/ink" xmlns:am3d="http://schemas.microsoft.com/office/drawing/2017/model3d" xmlns:o="urn:schemas-microsoft-com:office:office" xmlns:oel="http://schemas.microsoft.com/office/2019/extlst" xmlns:r="http://schemas.openxmlformats.org/officeDocument/2006/relationships" xmlns:m="http://schemas.openxmlformats.org/officeDocument/2006/math" xmlns:v="urn:schemas-microsoft-com:vml" xmlns:wp14="http://schemas.microsoft.com/office/word/2010/wordprocessingDrawing" xmlns:wp="http://schemas.openxmlformats.org/drawingml/2006/wordprocessingDrawing" xmlns:w10="urn:schemas-microsoft-com:office:word" xmlns:w="http://schemas.openxmlformats.org/wordprocessingml/2006/main" xmlns:w14="http://schemas.microsoft.com/office/word/2010/wordml" xmlns:w15="http://schemas.microsoft.com/office/word/2012/wordml" xmlns:w16cex="http://schemas.microsoft.com/office/word/2018/wordml/cex" xmlns:w16cid="http://schemas.microsoft.com/office/word/2016/wordml/cid" xmlns:w16="http://schemas.microsoft.com/office/word/2018/wordml" xmlns:w16du="http://schemas.microsoft.com/office/word/2023/wordml/word16du" xmlns:w16sdtdh="http://schemas.microsoft.com/office/word/2020/wordml/sdtdatahash" xmlns:w16sdtfl="http://schemas.microsoft.com/office/word/2024/wordml/sdtformatlock" xmlns:w16se="http://schemas.microsoft.com/office/word/2015/wordml/symex" xmlns:wpg="http://schemas.microsoft.com/office/word/2010/wordprocessingGroup" xmlns:wpi="http://schemas.microsoft.com/office/word/2010/wordprocessingInk" xmlns:wne="http://schemas.microsoft.com/office/word/2006/wordml" xmlns:wps="http://schemas.microsoft.com/office/word/2010/wordprocessingShape" mc:Ignorable="w14 w15 w16se w16cid w16 w16cex w16sdtdh w16sdtfl w16du wp14">
   <w:body>
     <w:p>
       <w:pPr>
@@ -1525,9 +1525,163 @@
       </w:r>
     </w:p>
     <w:p>
-      <w:bookmarkStart w:id="0" w:name="_GoBack"/>
-      <w:bookmarkEnd w:id="0"/>
-    </w:p>
+      <w:r>
+        <w:t xml:space="preserve">Pipeline has been created, the </w:t>
+      </w:r>
+      <w:r>
+        <w:t>GitHub</w:t>
+      </w:r>
+      <w:r>
+        <w:t xml:space="preserve"> repository has also been connected</w:t>
+      </w:r>
+    </w:p>
+    <w:p>
+      <w:r>
+        <w:rPr>
+          <w:noProof/>
+        </w:rPr>
+        <w:drawing>
+          <wp:inline distT="0" distB="0" distL="0" distR="0" wp14:anchorId="07D7C63D" wp14:editId="7BDCD55E">
+            <wp:extent cx="5943600" cy="2813685"/>
+            <wp:effectExtent l="0" t="0" r="0" b="5715"/>
+            <wp:docPr id="666871942" name="Picture 1"/>
+            <wp:cNvGraphicFramePr>
+              <a:graphicFrameLocks xmlns:a="http://schemas.openxmlformats.org/drawingml/2006/main" noChangeAspect="1"/>
+            </wp:cNvGraphicFramePr>
+            <a:graphic xmlns:a="http://schemas.openxmlformats.org/drawingml/2006/main">
+              <a:graphicData uri="http://schemas.openxmlformats.org/drawingml/2006/picture">
+                <pic:pic xmlns:pic="http://schemas.openxmlformats.org/drawingml/2006/picture">
+                  <pic:nvPicPr>
+                    <pic:cNvPr id="666871942" name=""/>
+                    <pic:cNvPicPr/>
+                  </pic:nvPicPr>
+                  <pic:blipFill>
+                    <a:blip r:embed="rId30"/>
+                    <a:stretch>
+                      <a:fillRect/>
+                    </a:stretch>
+                  </pic:blipFill>
+                  <pic:spPr>
+                    <a:xfrm>
+                      <a:off x="0" y="0"/>
+                      <a:ext cx="5943600" cy="2813685"/>
+                    </a:xfrm>
+                    <a:prstGeom prst="rect">
+                      <a:avLst/>
+                    </a:prstGeom>
+                  </pic:spPr>
+                </pic:pic>
+              </a:graphicData>
+            </a:graphic>
+          </wp:inline>
+        </w:drawing>
+      </w:r>
+    </w:p>
+    <w:p/>
+    <w:p>
+      <w:r>
+        <w:t>Kubernetes deployment and pods</w:t>
+      </w:r>
+    </w:p>
+    <w:p>
+      <w:r>
+        <w:t>Name of the deployment: quiz-activity-deployment</w:t>
+      </w:r>
+    </w:p>
+    <w:p>
+      <w:r>
+        <w:rPr>
+          <w:noProof/>
+        </w:rPr>
+        <w:drawing>
+          <wp:inline distT="0" distB="0" distL="0" distR="0" wp14:anchorId="61F274BA" wp14:editId="2D74EDE5">
+            <wp:extent cx="5943600" cy="781050"/>
+            <wp:effectExtent l="0" t="0" r="0" b="0"/>
+            <wp:docPr id="838375998" name="Picture 1" descr="A computer screen with white text&#10;&#10;AI-generated content may be incorrect."/>
+            <wp:cNvGraphicFramePr>
+              <a:graphicFrameLocks xmlns:a="http://schemas.openxmlformats.org/drawingml/2006/main" noChangeAspect="1"/>
+            </wp:cNvGraphicFramePr>
+            <a:graphic xmlns:a="http://schemas.openxmlformats.org/drawingml/2006/main">
+              <a:graphicData uri="http://schemas.openxmlformats.org/drawingml/2006/picture">
+                <pic:pic xmlns:pic="http://schemas.openxmlformats.org/drawingml/2006/picture">
+                  <pic:nvPicPr>
+                    <pic:cNvPr id="838375998" name="Picture 1" descr="A computer screen with white text&#10;&#10;AI-generated content may be incorrect."/>
+                    <pic:cNvPicPr/>
+                  </pic:nvPicPr>
+                  <pic:blipFill>
+                    <a:blip r:embed="rId31"/>
+                    <a:stretch>
+                      <a:fillRect/>
+                    </a:stretch>
+                  </pic:blipFill>
+                  <pic:spPr>
+                    <a:xfrm>
+                      <a:off x="0" y="0"/>
+                      <a:ext cx="5943600" cy="781050"/>
+                    </a:xfrm>
+                    <a:prstGeom prst="rect">
+                      <a:avLst/>
+                    </a:prstGeom>
+                  </pic:spPr>
+                </pic:pic>
+              </a:graphicData>
+            </a:graphic>
+          </wp:inline>
+        </w:drawing>
+      </w:r>
+    </w:p>
+    <w:p/>
+    <w:p>
+      <w:r>
+        <w:t>Git commit</w:t>
+      </w:r>
+    </w:p>
+    <w:p>
+      <w:r>
+        <w:rPr>
+          <w:noProof/>
+        </w:rPr>
+        <w:drawing>
+          <wp:inline distT="0" distB="0" distL="0" distR="0" wp14:anchorId="79D73A5D" wp14:editId="50E6E943">
+            <wp:extent cx="5943600" cy="1867535"/>
+            <wp:effectExtent l="0" t="0" r="0" b="0"/>
+            <wp:docPr id="133150699" name="Picture 1" descr="A screenshot of a video game&#10;&#10;AI-generated content may be incorrect."/>
+            <wp:cNvGraphicFramePr>
+              <a:graphicFrameLocks xmlns:a="http://schemas.openxmlformats.org/drawingml/2006/main" noChangeAspect="1"/>
+            </wp:cNvGraphicFramePr>
+            <a:graphic xmlns:a="http://schemas.openxmlformats.org/drawingml/2006/main">
+              <a:graphicData uri="http://schemas.openxmlformats.org/drawingml/2006/picture">
+                <pic:pic xmlns:pic="http://schemas.openxmlformats.org/drawingml/2006/picture">
+                  <pic:nvPicPr>
+                    <pic:cNvPr id="133150699" name="Picture 1" descr="A screenshot of a video game&#10;&#10;AI-generated content may be incorrect."/>
+                    <pic:cNvPicPr/>
+                  </pic:nvPicPr>
+                  <pic:blipFill>
+                    <a:blip r:embed="rId32"/>
+                    <a:stretch>
+                      <a:fillRect/>
+                    </a:stretch>
+                  </pic:blipFill>
+                  <pic:spPr>
+                    <a:xfrm>
+                      <a:off x="0" y="0"/>
+                      <a:ext cx="5943600" cy="1867535"/>
+                    </a:xfrm>
+                    <a:prstGeom prst="rect">
+                      <a:avLst/>
+                    </a:prstGeom>
+                  </pic:spPr>
+                </pic:pic>
+              </a:graphicData>
+            </a:graphic>
+          </wp:inline>
+        </w:drawing>
+      </w:r>
+    </w:p>
+    <w:p/>
+    <w:p/>
+    <w:p/>
+    <w:p/>
     <w:sectPr>
       <w:pgSz w:w="12240" w:h="15840"/>
       <w:pgMar w:top="1440" w:right="1440" w:bottom="1440" w:left="1440" w:header="720" w:footer="720" w:gutter="0"/>
@@ -1539,7 +1693,7 @@
 </file>
 
 <file path=word/styles.xml><?xml version="1.0" encoding="utf-8"?>
-<w:styles xmlns:mc="http://schemas.openxmlformats.org/markup-compatibility/2006" xmlns:r="http://schemas.openxmlformats.org/officeDocument/2006/relationships" xmlns:w="http://schemas.openxmlformats.org/wordprocessingml/2006/main" xmlns:w14="http://schemas.microsoft.com/office/word/2010/wordml" xmlns:w15="http://schemas.microsoft.com/office/word/2012/wordml" xmlns:w16se="http://schemas.microsoft.com/office/word/2015/wordml/symex" mc:Ignorable="w14 w15 w16se">
+<w:styles xmlns:mc="http://schemas.openxmlformats.org/markup-compatibility/2006" xmlns:r="http://schemas.openxmlformats.org/officeDocument/2006/relationships" xmlns:w="http://schemas.openxmlformats.org/wordprocessingml/2006/main" xmlns:w14="http://schemas.microsoft.com/office/word/2010/wordml" xmlns:w15="http://schemas.microsoft.com/office/word/2012/wordml" xmlns:w16cex="http://schemas.microsoft.com/office/word/2018/wordml/cex" xmlns:w16cid="http://schemas.microsoft.com/office/word/2016/wordml/cid" xmlns:w16="http://schemas.microsoft.com/office/word/2018/wordml" xmlns:w16du="http://schemas.microsoft.com/office/word/2023/wordml/word16du" xmlns:w16sdtdh="http://schemas.microsoft.com/office/word/2020/wordml/sdtdatahash" xmlns:w16sdtfl="http://schemas.microsoft.com/office/word/2024/wordml/sdtformatlock" xmlns:w16se="http://schemas.microsoft.com/office/word/2015/wordml/symex" mc:Ignorable="w14 w15 w16se w16cid w16 w16cex w16sdtdh w16sdtfl w16du">
   <w:docDefaults>
     <w:rPrDefault>
       <w:rPr>
@@ -1557,7 +1711,7 @@
       </w:pPr>
     </w:pPrDefault>
   </w:docDefaults>
-  <w:latentStyles w:defLockedState="0" w:defUIPriority="99" w:defSemiHidden="0" w:defUnhideWhenUsed="0" w:defQFormat="0" w:count="371">
+  <w:latentStyles w:defLockedState="0" w:defUIPriority="99" w:defSemiHidden="0" w:defUnhideWhenUsed="0" w:defQFormat="0" w:count="376">
     <w:lsdException w:name="Normal" w:uiPriority="0" w:qFormat="1"/>
     <w:lsdException w:name="heading 1" w:uiPriority="9" w:qFormat="1"/>
     <w:lsdException w:name="heading 2" w:semiHidden="1" w:uiPriority="9" w:unhideWhenUsed="1" w:qFormat="1"/>
@@ -1929,6 +2083,11 @@
     <w:lsdException w:name="List Table 5 Dark Accent 6" w:uiPriority="50"/>
     <w:lsdException w:name="List Table 6 Colorful Accent 6" w:uiPriority="51"/>
     <w:lsdException w:name="List Table 7 Colorful Accent 6" w:uiPriority="52"/>
+    <w:lsdException w:name="Mention" w:semiHidden="1" w:unhideWhenUsed="1"/>
+    <w:lsdException w:name="Smart Hyperlink" w:semiHidden="1" w:unhideWhenUsed="1"/>
+    <w:lsdException w:name="Hashtag" w:semiHidden="1" w:unhideWhenUsed="1"/>
+    <w:lsdException w:name="Unresolved Mention" w:semiHidden="1" w:unhideWhenUsed="1"/>
+    <w:lsdException w:name="Smart Link" w:semiHidden="1" w:unhideWhenUsed="1"/>
   </w:latentStyles>
   <w:style w:type="paragraph" w:default="1" w:styleId="Normal">
     <w:name w:val="Normal"/>

</xml_diff>

<commit_message>
Document updated (Phase 4 completely added(
</commit_message>
<xml_diff>
--- a/screen shots/Document.docx
+++ b/screen shots/Document.docx
@@ -1526,13 +1526,7 @@
     </w:p>
     <w:p>
       <w:r>
-        <w:t xml:space="preserve">Pipeline has been created, the </w:t>
-      </w:r>
-      <w:r>
-        <w:t>GitHub</w:t>
-      </w:r>
-      <w:r>
-        <w:t xml:space="preserve"> repository has also been connected</w:t>
+        <w:t>Pipeline has been created, the GitHub repository has also been connected</w:t>
       </w:r>
     </w:p>
     <w:p>
@@ -1577,35 +1571,21 @@
         </w:drawing>
       </w:r>
     </w:p>
-    <w:p/>
-    <w:p>
-      <w:r>
-        <w:t>Kubernetes deployment and pods</w:t>
-      </w:r>
-    </w:p>
-    <w:p>
-      <w:r>
-        <w:t>Name of the deployment: quiz-activity-deployment</w:t>
-      </w:r>
-    </w:p>
-    <w:p>
-      <w:r>
-        <w:rPr>
-          <w:noProof/>
-        </w:rPr>
-        <w:drawing>
-          <wp:inline distT="0" distB="0" distL="0" distR="0" wp14:anchorId="61F274BA" wp14:editId="2D74EDE5">
-            <wp:extent cx="5943600" cy="781050"/>
-            <wp:effectExtent l="0" t="0" r="0" b="0"/>
-            <wp:docPr id="838375998" name="Picture 1" descr="A computer screen with white text&#10;&#10;AI-generated content may be incorrect."/>
-            <wp:cNvGraphicFramePr>
-              <a:graphicFrameLocks xmlns:a="http://schemas.openxmlformats.org/drawingml/2006/main" noChangeAspect="1"/>
-            </wp:cNvGraphicFramePr>
-            <a:graphic xmlns:a="http://schemas.openxmlformats.org/drawingml/2006/main">
-              <a:graphicData uri="http://schemas.openxmlformats.org/drawingml/2006/picture">
-                <pic:pic xmlns:pic="http://schemas.openxmlformats.org/drawingml/2006/picture">
-                  <pic:nvPicPr>
-                    <pic:cNvPr id="838375998" name="Picture 1" descr="A computer screen with white text&#10;&#10;AI-generated content may be incorrect."/>
+    <w:p>
+      <w:r>
+        <w:drawing>
+          <wp:inline distT="0" distB="0" distL="0" distR="0" wp14:anchorId="6A3D63FB" wp14:editId="7D7FC269">
+            <wp:extent cx="5943600" cy="2361565"/>
+            <wp:effectExtent l="0" t="0" r="0" b="635"/>
+            <wp:docPr id="1720071837" name="Picture 1"/>
+            <wp:cNvGraphicFramePr>
+              <a:graphicFrameLocks xmlns:a="http://schemas.openxmlformats.org/drawingml/2006/main" noChangeAspect="1"/>
+            </wp:cNvGraphicFramePr>
+            <a:graphic xmlns:a="http://schemas.openxmlformats.org/drawingml/2006/main">
+              <a:graphicData uri="http://schemas.openxmlformats.org/drawingml/2006/picture">
+                <pic:pic xmlns:pic="http://schemas.openxmlformats.org/drawingml/2006/picture">
+                  <pic:nvPicPr>
+                    <pic:cNvPr id="1720071837" name=""/>
                     <pic:cNvPicPr/>
                   </pic:nvPicPr>
                   <pic:blipFill>
@@ -1617,7 +1597,7 @@
                   <pic:spPr>
                     <a:xfrm>
                       <a:off x="0" y="0"/>
-                      <a:ext cx="5943600" cy="781050"/>
+                      <a:ext cx="5943600" cy="2361565"/>
                     </a:xfrm>
                     <a:prstGeom prst="rect">
                       <a:avLst/>
@@ -1633,7 +1613,12 @@
     <w:p/>
     <w:p>
       <w:r>
-        <w:t>Git commit</w:t>
+        <w:t>Kubernetes deployment and pods</w:t>
+      </w:r>
+    </w:p>
+    <w:p>
+      <w:r>
+        <w:t>Name of the deployment: quiz-activity-deployment</w:t>
       </w:r>
     </w:p>
     <w:p>
@@ -1642,18 +1627,18 @@
           <w:noProof/>
         </w:rPr>
         <w:drawing>
-          <wp:inline distT="0" distB="0" distL="0" distR="0" wp14:anchorId="79D73A5D" wp14:editId="50E6E943">
-            <wp:extent cx="5943600" cy="1867535"/>
+          <wp:inline distT="0" distB="0" distL="0" distR="0" wp14:anchorId="61F274BA" wp14:editId="2D74EDE5">
+            <wp:extent cx="5943600" cy="781050"/>
             <wp:effectExtent l="0" t="0" r="0" b="0"/>
-            <wp:docPr id="133150699" name="Picture 1" descr="A screenshot of a video game&#10;&#10;AI-generated content may be incorrect."/>
-            <wp:cNvGraphicFramePr>
-              <a:graphicFrameLocks xmlns:a="http://schemas.openxmlformats.org/drawingml/2006/main" noChangeAspect="1"/>
-            </wp:cNvGraphicFramePr>
-            <a:graphic xmlns:a="http://schemas.openxmlformats.org/drawingml/2006/main">
-              <a:graphicData uri="http://schemas.openxmlformats.org/drawingml/2006/picture">
-                <pic:pic xmlns:pic="http://schemas.openxmlformats.org/drawingml/2006/picture">
-                  <pic:nvPicPr>
-                    <pic:cNvPr id="133150699" name="Picture 1" descr="A screenshot of a video game&#10;&#10;AI-generated content may be incorrect."/>
+            <wp:docPr id="838375998" name="Picture 1" descr="A computer screen with white text&#10;&#10;AI-generated content may be incorrect."/>
+            <wp:cNvGraphicFramePr>
+              <a:graphicFrameLocks xmlns:a="http://schemas.openxmlformats.org/drawingml/2006/main" noChangeAspect="1"/>
+            </wp:cNvGraphicFramePr>
+            <a:graphic xmlns:a="http://schemas.openxmlformats.org/drawingml/2006/main">
+              <a:graphicData uri="http://schemas.openxmlformats.org/drawingml/2006/picture">
+                <pic:pic xmlns:pic="http://schemas.openxmlformats.org/drawingml/2006/picture">
+                  <pic:nvPicPr>
+                    <pic:cNvPr id="838375998" name="Picture 1" descr="A computer screen with white text&#10;&#10;AI-generated content may be incorrect."/>
                     <pic:cNvPicPr/>
                   </pic:nvPicPr>
                   <pic:blipFill>
@@ -1665,7 +1650,137 @@
                   <pic:spPr>
                     <a:xfrm>
                       <a:off x="0" y="0"/>
-                      <a:ext cx="5943600" cy="1867535"/>
+                      <a:ext cx="5943600" cy="781050"/>
+                    </a:xfrm>
+                    <a:prstGeom prst="rect">
+                      <a:avLst/>
+                    </a:prstGeom>
+                  </pic:spPr>
+                </pic:pic>
+              </a:graphicData>
+            </a:graphic>
+          </wp:inline>
+        </w:drawing>
+      </w:r>
+    </w:p>
+    <w:p/>
+    <w:p>
+      <w:r>
+        <w:lastRenderedPageBreak/>
+        <w:t>Git commit</w:t>
+      </w:r>
+    </w:p>
+    <w:p>
+      <w:r>
+        <w:drawing>
+          <wp:inline distT="0" distB="0" distL="0" distR="0" wp14:anchorId="1B60B8A8" wp14:editId="547E82B8">
+            <wp:extent cx="5943600" cy="2312035"/>
+            <wp:effectExtent l="0" t="0" r="0" b="0"/>
+            <wp:docPr id="720711371" name="Picture 1" descr="A screenshot of a computer&#10;&#10;AI-generated content may be incorrect."/>
+            <wp:cNvGraphicFramePr>
+              <a:graphicFrameLocks xmlns:a="http://schemas.openxmlformats.org/drawingml/2006/main" noChangeAspect="1"/>
+            </wp:cNvGraphicFramePr>
+            <a:graphic xmlns:a="http://schemas.openxmlformats.org/drawingml/2006/main">
+              <a:graphicData uri="http://schemas.openxmlformats.org/drawingml/2006/picture">
+                <pic:pic xmlns:pic="http://schemas.openxmlformats.org/drawingml/2006/picture">
+                  <pic:nvPicPr>
+                    <pic:cNvPr id="720711371" name="Picture 1" descr="A screenshot of a computer&#10;&#10;AI-generated content may be incorrect."/>
+                    <pic:cNvPicPr/>
+                  </pic:nvPicPr>
+                  <pic:blipFill>
+                    <a:blip r:embed="rId33"/>
+                    <a:stretch>
+                      <a:fillRect/>
+                    </a:stretch>
+                  </pic:blipFill>
+                  <pic:spPr>
+                    <a:xfrm>
+                      <a:off x="0" y="0"/>
+                      <a:ext cx="5943600" cy="2312035"/>
+                    </a:xfrm>
+                    <a:prstGeom prst="rect">
+                      <a:avLst/>
+                    </a:prstGeom>
+                  </pic:spPr>
+                </pic:pic>
+              </a:graphicData>
+            </a:graphic>
+          </wp:inline>
+        </w:drawing>
+      </w:r>
+    </w:p>
+    <w:p/>
+    <w:p>
+      <w:r>
+        <w:t>After the git commit</w:t>
+      </w:r>
+    </w:p>
+    <w:p>
+      <w:r>
+        <w:drawing>
+          <wp:inline distT="0" distB="0" distL="0" distR="0" wp14:anchorId="31229669" wp14:editId="6D5E5FCF">
+            <wp:extent cx="5943600" cy="1858010"/>
+            <wp:effectExtent l="0" t="0" r="0" b="8890"/>
+            <wp:docPr id="990099336" name="Picture 1" descr="A screenshot of a computer&#10;&#10;AI-generated content may be incorrect."/>
+            <wp:cNvGraphicFramePr>
+              <a:graphicFrameLocks xmlns:a="http://schemas.openxmlformats.org/drawingml/2006/main" noChangeAspect="1"/>
+            </wp:cNvGraphicFramePr>
+            <a:graphic xmlns:a="http://schemas.openxmlformats.org/drawingml/2006/main">
+              <a:graphicData uri="http://schemas.openxmlformats.org/drawingml/2006/picture">
+                <pic:pic xmlns:pic="http://schemas.openxmlformats.org/drawingml/2006/picture">
+                  <pic:nvPicPr>
+                    <pic:cNvPr id="990099336" name="Picture 1" descr="A screenshot of a computer&#10;&#10;AI-generated content may be incorrect."/>
+                    <pic:cNvPicPr/>
+                  </pic:nvPicPr>
+                  <pic:blipFill>
+                    <a:blip r:embed="rId34"/>
+                    <a:stretch>
+                      <a:fillRect/>
+                    </a:stretch>
+                  </pic:blipFill>
+                  <pic:spPr>
+                    <a:xfrm>
+                      <a:off x="0" y="0"/>
+                      <a:ext cx="5943600" cy="1858010"/>
+                    </a:xfrm>
+                    <a:prstGeom prst="rect">
+                      <a:avLst/>
+                    </a:prstGeom>
+                  </pic:spPr>
+                </pic:pic>
+              </a:graphicData>
+            </a:graphic>
+          </wp:inline>
+        </w:drawing>
+      </w:r>
+    </w:p>
+    <w:p>
+      <w:r>
+        <w:drawing>
+          <wp:inline distT="0" distB="0" distL="0" distR="0" wp14:anchorId="7E3DC1D4" wp14:editId="191A95CF">
+            <wp:extent cx="5943600" cy="1737360"/>
+            <wp:effectExtent l="0" t="0" r="0" b="0"/>
+            <wp:docPr id="1155386277" name="Picture 1"/>
+            <wp:cNvGraphicFramePr>
+              <a:graphicFrameLocks xmlns:a="http://schemas.openxmlformats.org/drawingml/2006/main" noChangeAspect="1"/>
+            </wp:cNvGraphicFramePr>
+            <a:graphic xmlns:a="http://schemas.openxmlformats.org/drawingml/2006/main">
+              <a:graphicData uri="http://schemas.openxmlformats.org/drawingml/2006/picture">
+                <pic:pic xmlns:pic="http://schemas.openxmlformats.org/drawingml/2006/picture">
+                  <pic:nvPicPr>
+                    <pic:cNvPr id="1155386277" name=""/>
+                    <pic:cNvPicPr/>
+                  </pic:nvPicPr>
+                  <pic:blipFill>
+                    <a:blip r:embed="rId35"/>
+                    <a:stretch>
+                      <a:fillRect/>
+                    </a:stretch>
+                  </pic:blipFill>
+                  <pic:spPr>
+                    <a:xfrm>
+                      <a:off x="0" y="0"/>
+                      <a:ext cx="5943600" cy="1737360"/>
                     </a:xfrm>
                     <a:prstGeom prst="rect">
                       <a:avLst/>

</xml_diff>

<commit_message>
Document has been finalized
</commit_message>
<xml_diff>
--- a/screen shots/Document.docx
+++ b/screen shots/Document.docx
@@ -1573,6 +1573,9 @@
     </w:p>
     <w:p>
       <w:r>
+        <w:rPr>
+          <w:noProof/>
+        </w:rPr>
         <w:drawing>
           <wp:inline distT="0" distB="0" distL="0" distR="0" wp14:anchorId="6A3D63FB" wp14:editId="7D7FC269">
             <wp:extent cx="5943600" cy="2361565"/>
@@ -1672,6 +1675,9 @@
     </w:p>
     <w:p>
       <w:r>
+        <w:rPr>
+          <w:noProof/>
+        </w:rPr>
         <w:drawing>
           <wp:inline distT="0" distB="0" distL="0" distR="0" wp14:anchorId="1B60B8A8" wp14:editId="547E82B8">
             <wp:extent cx="5943600" cy="2312035"/>
@@ -1717,6 +1723,9 @@
     </w:p>
     <w:p>
       <w:r>
+        <w:rPr>
+          <w:noProof/>
+        </w:rPr>
         <w:drawing>
           <wp:inline distT="0" distB="0" distL="0" distR="0" wp14:anchorId="31229669" wp14:editId="6D5E5FCF">
             <wp:extent cx="5943600" cy="1858010"/>
@@ -1756,6 +1765,9 @@
     </w:p>
     <w:p>
       <w:r>
+        <w:rPr>
+          <w:noProof/>
+        </w:rPr>
         <w:drawing>
           <wp:inline distT="0" distB="0" distL="0" distR="0" wp14:anchorId="7E3DC1D4" wp14:editId="191A95CF">
             <wp:extent cx="5943600" cy="1737360"/>
@@ -1795,6 +1807,55 @@
     </w:p>
     <w:p/>
     <w:p/>
+    <w:p/>
+    <w:p>
+      <w:pPr>
+        <w:pStyle w:val="Heading2"/>
+        <w:rPr>
+          <w:rFonts w:ascii="Book Antiqua" w:hAnsi="Book Antiqua"/>
+          <w:b/>
+          <w:bCs/>
+          <w:color w:val="auto"/>
+        </w:rPr>
+      </w:pPr>
+      <w:r>
+        <w:rPr>
+          <w:rFonts w:ascii="Book Antiqua" w:hAnsi="Book Antiqua"/>
+          <w:b/>
+          <w:bCs/>
+          <w:color w:val="auto"/>
+        </w:rPr>
+        <w:lastRenderedPageBreak/>
+        <w:t>GitHub Repository Link</w:t>
+      </w:r>
+      <w:r>
+        <w:rPr>
+          <w:rFonts w:ascii="Book Antiqua" w:hAnsi="Book Antiqua"/>
+          <w:b/>
+          <w:bCs/>
+          <w:color w:val="auto"/>
+        </w:rPr>
+        <w:t>:</w:t>
+      </w:r>
+    </w:p>
+    <w:p>
+      <w:hyperlink r:id="rId36" w:history="1">
+        <w:r>
+          <w:rPr>
+            <w:rStyle w:val="Hyperlink"/>
+          </w:rPr>
+          <w:t>https://github.com/BSSE23043/SDC_QuizActivity-2.git</w:t>
+        </w:r>
+      </w:hyperlink>
+    </w:p>
+    <w:p/>
+    <w:p>
+      <w:pPr>
+        <w:pBdr>
+          <w:bottom w:val="single" w:sz="6" w:space="1" w:color="auto"/>
+        </w:pBdr>
+      </w:pPr>
+    </w:p>
     <w:p/>
     <w:p/>
     <w:sectPr>
@@ -2722,6 +2783,29 @@
       <w:spacing w:val="5"/>
     </w:rPr>
   </w:style>
+  <w:style w:type="character" w:styleId="Hyperlink">
+    <w:name w:val="Hyperlink"/>
+    <w:basedOn w:val="DefaultParagraphFont"/>
+    <w:uiPriority w:val="99"/>
+    <w:unhideWhenUsed/>
+    <w:rsid w:val="002E0EA0"/>
+    <w:rPr>
+      <w:color w:val="0563C1" w:themeColor="hyperlink"/>
+      <w:u w:val="single"/>
+    </w:rPr>
+  </w:style>
+  <w:style w:type="character" w:styleId="UnresolvedMention">
+    <w:name w:val="Unresolved Mention"/>
+    <w:basedOn w:val="DefaultParagraphFont"/>
+    <w:uiPriority w:val="99"/>
+    <w:semiHidden/>
+    <w:unhideWhenUsed/>
+    <w:rsid w:val="002E0EA0"/>
+    <w:rPr>
+      <w:color w:val="605E5C"/>
+      <w:shd w:val="clear" w:color="auto" w:fill="E1DFDD"/>
+    </w:rPr>
+  </w:style>
 </w:styles>
 </file>
 

</xml_diff>